<commit_message>
#2 - some message here
</commit_message>
<xml_diff>
--- a/Важно за Бразилски код.docx
+++ b/Важно за Бразилски код.docx
@@ -3,8 +3,27 @@
 <w:document xmlns:wpc="http://schemas.microsoft.com/office/word/2010/wordprocessingCanvas" xmlns:cx="http://schemas.microsoft.com/office/drawing/2014/chartex" xmlns:cx1="http://schemas.microsoft.com/office/drawing/2015/9/8/chartex" xmlns:mc="http://schemas.openxmlformats.org/markup-compatibility/2006" xmlns:o="urn:schemas-microsoft-com:office:office" xmlns:r="http://schemas.openxmlformats.org/officeDocument/2006/relationships" xmlns:m="http://schemas.openxmlformats.org/officeDocument/2006/math" xmlns:v="urn:schemas-microsoft-com:vml" xmlns:wp14="http://schemas.microsoft.com/office/word/2010/wordprocessingDrawing" xmlns:wp="http://schemas.openxmlformats.org/drawingml/2006/wordprocessingDrawing" xmlns:w10="urn:schemas-microsoft-com:office:word" xmlns:w="http://schemas.openxmlformats.org/wordprocessingml/2006/main" xmlns:w14="http://schemas.microsoft.com/office/word/2010/wordml" xmlns:w15="http://schemas.microsoft.com/office/word/2012/wordml" xmlns:w16se="http://schemas.microsoft.com/office/word/2015/wordml/symex" xmlns:wpg="http://schemas.microsoft.com/office/word/2010/wordprocessingGroup" xmlns:wpi="http://schemas.microsoft.com/office/word/2010/wordprocessingInk" xmlns:wne="http://schemas.microsoft.com/office/word/2006/wordml" xmlns:wps="http://schemas.microsoft.com/office/word/2010/wordprocessingShape" mc:Ignorable="w14 w15 w16se wp14">
   <w:body>
     <w:p>
+      <w:hyperlink r:id="rId4" w:history="1">
+        <w:r>
+          <w:rPr>
+            <w:rStyle w:val="Hyperlink"/>
+          </w:rPr>
+          <w:t>https://wiki.scn.sap.com/wiki/display/LOCLA/Subsequent+Debit</w:t>
+        </w:r>
+      </w:hyperlink>
+    </w:p>
+    <w:p/>
+    <w:p>
+      <w:pPr>
+        <w:rPr>
+          <w:lang w:val="en-US"/>
+        </w:rPr>
+      </w:pPr>
       <w:r>
-        <w:t>https://wiki.scn.sap.com/wiki/display/LOCLA/Subsequent+Debit</w:t>
+        <w:rPr>
+          <w:lang w:val="en-US"/>
+        </w:rPr>
+        <w:t>test 2</w:t>
       </w:r>
       <w:bookmarkStart w:id="0" w:name="_GoBack"/>
       <w:bookmarkEnd w:id="0"/>
@@ -440,6 +459,17 @@
     <w:semiHidden/>
     <w:unhideWhenUsed/>
   </w:style>
+  <w:style w:type="character" w:styleId="Hyperlink">
+    <w:name w:val="Hyperlink"/>
+    <w:basedOn w:val="DefaultParagraphFont"/>
+    <w:uiPriority w:val="99"/>
+    <w:unhideWhenUsed/>
+    <w:rsid w:val="00864CB5"/>
+    <w:rPr>
+      <w:color w:val="0563C1" w:themeColor="hyperlink"/>
+      <w:u w:val="single"/>
+    </w:rPr>
+  </w:style>
 </w:styles>
 </file>
 

</xml_diff>